<commit_message>
Scripted auto commit from Mr Robot
</commit_message>
<xml_diff>
--- a/IntroductionToCommandLine-selfpaced/begginers-linux-notes-ps459-v2.docx
+++ b/IntroductionToCommandLine-selfpaced/begginers-linux-notes-ps459-v2.docx
@@ -2275,7 +2275,7 @@
       <w:bookmarkEnd w:id="6"/>
       <w:r>
         <w:rPr/>
-        <w:t>Course History and Future</w:t>
+        <w:t>Course History</w:t>
       </w:r>
     </w:p>
     <w:p>
@@ -2413,7 +2413,14 @@
         <w:t>All exercises are repeatable on the MCS Linux machines and with a copy of the notes and exercise files most if not all should be repeatable on your own Linux machine.</w:t>
         <w:br/>
         <w:br/>
-        <w:t>My future aim for this course is to adapt the material you find useful, convert it to a web based ‘read the docs’ style website and provide a video on how to make a Linux virtual machine on Virtual Box so that you can do the exercises on your laptop.</w:t>
+      </w:r>
+      <w:r>
+        <w:rPr/>
+        <w:t>The</w:t>
+      </w:r>
+      <w:r>
+        <w:rPr/>
+        <w:t xml:space="preserve"> future aim for this course is to adapt the material you find useful, convert it to a web based ‘read the docs’ style website and provide a video on how to make a Linux virtual machine on Virtual Box so that you can do the exercises on your laptop.</w:t>
       </w:r>
     </w:p>
     <w:p>
@@ -5845,7 +5852,14 @@
       </w:pPr>
       <w:r>
         <w:rPr/>
-        <w:t>localworkstation:~$ scp y250@example-server.cam.ac.uk:/home/y250/fetchme.txt fetchme.txt</w:t>
+        <w:t xml:space="preserve">localworkstation:~$ </w:t>
+      </w:r>
+      <w:r>
+        <w:rPr>
+          <w:b/>
+          <w:bCs/>
+        </w:rPr>
+        <w:t>scp y250@example-server.cam.ac.uk:/home/y250/fetchme.txt fetchme.txt</w:t>
       </w:r>
     </w:p>
     <w:p>
@@ -5877,7 +5891,18 @@
       </w:pPr>
       <w:r>
         <w:rPr/>
-        <w:t xml:space="preserve">localworkstation:~$ ls -lah fetchme.txt </w:t>
+        <w:t xml:space="preserve">localworkstation:~$ </w:t>
+      </w:r>
+      <w:r>
+        <w:rPr>
+          <w:b/>
+          <w:bCs/>
+        </w:rPr>
+        <w:t>ls -lah fetchme.txt</w:t>
+      </w:r>
+      <w:r>
+        <w:rPr/>
+        <w:t xml:space="preserve"> </w:t>
       </w:r>
     </w:p>
     <w:p>

</xml_diff>